<commit_message>
little changes to resume
</commit_message>
<xml_diff>
--- a/CV_ChristopherLandry.docx
+++ b/CV_ChristopherLandry.docx
@@ -24,6 +24,18 @@
         </w:rPr>
         <w:t>Christopher Landry</w:t>
       </w:r>
+      <w:r>
+        <w:rPr>
+          <w:rFonts w:ascii="Century Gothic" w:eastAsia="Century Gothic" w:hAnsi="Century Gothic" w:cs="Century Gothic"/>
+          <w:b/>
+          <w:bCs/>
+          <w:sz w:val="32"/>
+          <w:szCs w:val="32"/>
+        </w:rPr>
+        <w:t xml:space="preserve">      </w:t>
+      </w:r>
+      <w:bookmarkStart w:id="0" w:name="_GoBack"/>
+      <w:bookmarkEnd w:id="0"/>
       <w:r>
         <w:rPr>
           <w:rFonts w:ascii="Century Gothic" w:eastAsia="Century Gothic" w:hAnsi="Century Gothic" w:cs="Century Gothic"/>
@@ -79,47 +91,7 @@
             <w:sz w:val="20"/>
             <w:szCs w:val="20"/>
           </w:rPr>
-          <w:t>christ</w:t>
-        </w:r>
-        <w:r>
-          <w:rPr>
-            <w:rStyle w:val="Hyperlink"/>
-            <w:rFonts w:ascii="Century Gothic" w:eastAsia="Century Gothic" w:hAnsi="Century Gothic" w:cs="Century Gothic"/>
-            <w:bCs/>
-            <w:sz w:val="20"/>
-            <w:szCs w:val="20"/>
-          </w:rPr>
-          <w:t>o</w:t>
-        </w:r>
-        <w:r>
-          <w:rPr>
-            <w:rStyle w:val="Hyperlink"/>
-            <w:rFonts w:ascii="Century Gothic" w:eastAsia="Century Gothic" w:hAnsi="Century Gothic" w:cs="Century Gothic"/>
-            <w:bCs/>
-            <w:sz w:val="20"/>
-            <w:szCs w:val="20"/>
-          </w:rPr>
-          <w:t>p</w:t>
-        </w:r>
-        <w:r>
-          <w:rPr>
-            <w:rStyle w:val="Hyperlink"/>
-            <w:rFonts w:ascii="Century Gothic" w:eastAsia="Century Gothic" w:hAnsi="Century Gothic" w:cs="Century Gothic"/>
-            <w:bCs/>
-            <w:sz w:val="20"/>
-            <w:szCs w:val="20"/>
-          </w:rPr>
-          <w:t>h</w:t>
-        </w:r>
-        <w:r>
-          <w:rPr>
-            <w:rStyle w:val="Hyperlink"/>
-            <w:rFonts w:ascii="Century Gothic" w:eastAsia="Century Gothic" w:hAnsi="Century Gothic" w:cs="Century Gothic"/>
-            <w:bCs/>
-            <w:sz w:val="20"/>
-            <w:szCs w:val="20"/>
-          </w:rPr>
-          <w:t>erlandry.ca</w:t>
+          <w:t>christopherlandry.ca</w:t>
         </w:r>
       </w:hyperlink>
     </w:p>
@@ -672,17 +644,7 @@
           <w:sz w:val="20"/>
           <w:szCs w:val="20"/>
         </w:rPr>
-        <w:t>Provided support for inbound and outbou</w:t>
-      </w:r>
-      <w:bookmarkStart w:id="0" w:name="_GoBack"/>
-      <w:bookmarkEnd w:id="0"/>
-      <w:r>
-        <w:rPr>
-          <w:rFonts w:ascii="Century Gothic" w:eastAsia="Century Gothic" w:hAnsi="Century Gothic" w:cs="Century Gothic"/>
-          <w:sz w:val="20"/>
-          <w:szCs w:val="20"/>
-        </w:rPr>
-        <w:t xml:space="preserve">nd billing </w:t>
+        <w:t xml:space="preserve">Provided support for inbound and outbound billing </w:t>
       </w:r>
       <w:r>
         <w:rPr>
@@ -807,7 +769,23 @@
           <w:sz w:val="20"/>
           <w:szCs w:val="20"/>
         </w:rPr>
-        <w:t>Saint Lawrence College Research &amp; Development</w:t>
+        <w:t xml:space="preserve">St. </w:t>
+      </w:r>
+      <w:r>
+        <w:rPr>
+          <w:rFonts w:ascii="Century Gothic" w:eastAsia="Century Gothic" w:hAnsi="Century Gothic" w:cs="Century Gothic"/>
+          <w:sz w:val="20"/>
+          <w:szCs w:val="20"/>
+        </w:rPr>
+        <w:t>Lawrenc</w:t>
+      </w:r>
+      <w:r>
+        <w:rPr>
+          <w:rFonts w:ascii="Century Gothic" w:eastAsia="Century Gothic" w:hAnsi="Century Gothic" w:cs="Century Gothic"/>
+          <w:sz w:val="20"/>
+          <w:szCs w:val="20"/>
+        </w:rPr>
+        <w:t>e College R&amp;D</w:t>
       </w:r>
       <w:r>
         <w:rPr>
@@ -4505,7 +4483,7 @@
 </file>
 
 <file path=customXml/itemProps1.xml><?xml version="1.0" encoding="utf-8"?>
-<ds:datastoreItem xmlns:ds="http://schemas.openxmlformats.org/officeDocument/2006/customXml" ds:itemID="{B962C4C9-B7F1-4283-8189-F05173E881F0}">
+<ds:datastoreItem xmlns:ds="http://schemas.openxmlformats.org/officeDocument/2006/customXml" ds:itemID="{8AA7B7D8-EFC0-4517-B537-1715F78E2D68}">
   <ds:schemaRefs>
     <ds:schemaRef ds:uri="http://schemas.openxmlformats.org/officeDocument/2006/bibliography"/>
   </ds:schemaRefs>

</xml_diff>

<commit_message>
few more minor changes to CV
</commit_message>
<xml_diff>
--- a/CV_ChristopherLandry.docx
+++ b/CV_ChristopherLandry.docx
@@ -174,7 +174,15 @@
           <w:sz w:val="18"/>
           <w:szCs w:val="18"/>
         </w:rPr>
-        <w:t>Strong sense of development pipeline in popular game engines (Unity/SDL</w:t>
+        <w:t>Good</w:t>
+      </w:r>
+      <w:r>
+        <w:rPr>
+          <w:rFonts w:ascii="Century Gothic" w:eastAsia="Century Gothic" w:hAnsi="Century Gothic" w:cs="Century Gothic"/>
+          <w:sz w:val="18"/>
+          <w:szCs w:val="18"/>
+        </w:rPr>
+        <w:t xml:space="preserve"> sense of development pipeline in popular game engines (Unity/SDL</w:t>
       </w:r>
       <w:r>
         <w:rPr>
@@ -298,7 +306,7 @@
           <w:sz w:val="18"/>
           <w:szCs w:val="18"/>
         </w:rPr>
-        <w:t>Good</w:t>
+        <w:t>Strong</w:t>
       </w:r>
       <w:r>
         <w:rPr>

</xml_diff>

<commit_message>
final change to CV
I promise!!
</commit_message>
<xml_diff>
--- a/CV_ChristopherLandry.docx
+++ b/CV_ChristopherLandry.docx
@@ -4,6 +4,16 @@
   <w:body>
     <w:p>
       <w:pPr>
+        <w:ind w:left="6480" w:hanging="6480"/>
+        <w:rPr>
+          <w:rFonts w:ascii="Century Gothic" w:eastAsia="Century Gothic" w:hAnsi="Century Gothic" w:cs="Century Gothic"/>
+          <w:bCs/>
+          <w:color w:val="000000" w:themeColor="text1"/>
+          <w:sz w:val="20"/>
+          <w:szCs w:val="20"/>
+        </w:rPr>
+      </w:pPr>
+      <w:r>
         <w:rPr>
           <w:rFonts w:ascii="Century Gothic" w:eastAsia="Century Gothic" w:hAnsi="Century Gothic" w:cs="Century Gothic"/>
           <w:b/>
@@ -11,7 +21,8 @@
           <w:sz w:val="32"/>
           <w:szCs w:val="32"/>
         </w:rPr>
-      </w:pPr>
+        <w:t>Christopher Landry</w:t>
+      </w:r>
       <w:r>
         <w:rPr>
           <w:rFonts w:ascii="Century Gothic" w:eastAsia="Century Gothic" w:hAnsi="Century Gothic" w:cs="Century Gothic"/>
@@ -20,7 +31,7 @@
           <w:sz w:val="32"/>
           <w:szCs w:val="32"/>
         </w:rPr>
-        <w:t>Christopher Landry</w:t>
+        <w:t xml:space="preserve">                                   </w:t>
       </w:r>
       <w:r>
         <w:rPr>
@@ -30,7 +41,27 @@
           <w:sz w:val="32"/>
           <w:szCs w:val="32"/>
         </w:rPr>
-        <w:t xml:space="preserve">                                    </w:t>
+        <w:tab/>
+      </w:r>
+      <w:r>
+        <w:rPr>
+          <w:rFonts w:ascii="Century Gothic" w:eastAsia="Century Gothic" w:hAnsi="Century Gothic" w:cs="Century Gothic"/>
+          <w:b/>
+          <w:bCs/>
+          <w:sz w:val="32"/>
+          <w:szCs w:val="32"/>
+        </w:rPr>
+        <w:tab/>
+      </w:r>
+      <w:r>
+        <w:rPr>
+          <w:rFonts w:ascii="Century Gothic" w:eastAsia="Century Gothic" w:hAnsi="Century Gothic" w:cs="Century Gothic"/>
+          <w:b/>
+          <w:bCs/>
+          <w:sz w:val="32"/>
+          <w:szCs w:val="32"/>
+        </w:rPr>
+        <w:tab/>
       </w:r>
       <w:r>
         <w:rPr>
@@ -64,8 +95,10 @@
         </w:rPr>
         <w:t xml:space="preserve"> </w:t>
       </w:r>
-      <w:proofErr w:type="spellStart"/>
-      <w:r>
+    </w:p>
+    <w:p>
+      <w:pPr>
+        <w:ind w:left="7200" w:firstLine="720"/>
         <w:rPr>
           <w:rFonts w:ascii="Century Gothic" w:eastAsia="Century Gothic" w:hAnsi="Century Gothic" w:cs="Century Gothic"/>
           <w:bCs/>
@@ -73,9 +106,7 @@
           <w:sz w:val="20"/>
           <w:szCs w:val="20"/>
         </w:rPr>
-        <w:t>tel</w:t>
-      </w:r>
-      <w:proofErr w:type="spellEnd"/>
+      </w:pPr>
       <w:r>
         <w:rPr>
           <w:rFonts w:ascii="Century Gothic" w:eastAsia="Century Gothic" w:hAnsi="Century Gothic" w:cs="Century Gothic"/>
@@ -84,19 +115,28 @@
           <w:sz w:val="20"/>
           <w:szCs w:val="20"/>
         </w:rPr>
+        <w:t>tel</w:t>
+      </w:r>
+      <w:r>
+        <w:rPr>
+          <w:rFonts w:ascii="Century Gothic" w:eastAsia="Century Gothic" w:hAnsi="Century Gothic" w:cs="Century Gothic"/>
+          <w:bCs/>
+          <w:color w:val="000000" w:themeColor="text1"/>
+          <w:sz w:val="20"/>
+          <w:szCs w:val="20"/>
+        </w:rPr>
+        <w:t>ephone</w:t>
+      </w:r>
+      <w:r>
+        <w:rPr>
+          <w:rFonts w:ascii="Century Gothic" w:eastAsia="Century Gothic" w:hAnsi="Century Gothic" w:cs="Century Gothic"/>
+          <w:bCs/>
+          <w:color w:val="000000" w:themeColor="text1"/>
+          <w:sz w:val="20"/>
+          <w:szCs w:val="20"/>
+        </w:rPr>
         <w:t>: (343) 585-2242</w:t>
       </w:r>
-    </w:p>
-    <w:p>
-      <w:pPr>
-        <w:rPr>
-          <w:rFonts w:ascii="Century Gothic" w:eastAsia="Century Gothic" w:hAnsi="Century Gothic" w:cs="Century Gothic"/>
-          <w:b/>
-          <w:bCs/>
-          <w:sz w:val="28"/>
-          <w:szCs w:val="32"/>
-        </w:rPr>
-      </w:pPr>
     </w:p>
     <w:p>
       <w:pPr>

</xml_diff>

<commit_message>
ok ok... final change to CV.
</commit_message>
<xml_diff>
--- a/CV_ChristopherLandry.docx
+++ b/CV_ChristopherLandry.docx
@@ -503,87 +503,28 @@
     <w:p>
       <w:pPr>
         <w:rPr>
+          <w:sz w:val="20"/>
+        </w:rPr>
+      </w:pPr>
+      <w:r>
+        <w:rPr>
           <w:rFonts w:ascii="Century Gothic" w:eastAsia="Century Gothic" w:hAnsi="Century Gothic" w:cs="Century Gothic"/>
           <w:b/>
           <w:bCs/>
           <w:sz w:val="28"/>
           <w:szCs w:val="32"/>
         </w:rPr>
-      </w:pPr>
-      <w:r>
-        <w:rPr>
-          <w:rFonts w:ascii="Century Gothic" w:eastAsia="Century Gothic" w:hAnsi="Century Gothic" w:cs="Century Gothic"/>
-          <w:b/>
-          <w:bCs/>
-          <w:sz w:val="28"/>
-          <w:szCs w:val="32"/>
-        </w:rPr>
-        <w:t>Work Experience</w:t>
+        <w:t>Education</w:t>
       </w:r>
     </w:p>
     <w:p>
-      <w:pPr>
-        <w:rPr>
-          <w:rFonts w:ascii="Century Gothic" w:eastAsia="Century Gothic" w:hAnsi="Century Gothic" w:cs="Century Gothic"/>
-          <w:sz w:val="20"/>
-          <w:szCs w:val="20"/>
-        </w:rPr>
-      </w:pPr>
-      <w:r>
-        <w:rPr>
-          <w:rFonts w:ascii="Century Gothic" w:eastAsia="Century Gothic" w:hAnsi="Century Gothic" w:cs="Century Gothic"/>
-          <w:b/>
-          <w:bCs/>
-          <w:i/>
-          <w:iCs/>
-          <w:sz w:val="20"/>
-          <w:szCs w:val="20"/>
-        </w:rPr>
-        <w:t>Programmer Analyst</w:t>
-      </w:r>
-      <w:r>
-        <w:rPr>
-          <w:rFonts w:ascii="Century Gothic" w:eastAsia="Century Gothic" w:hAnsi="Century Gothic" w:cs="Century Gothic"/>
-          <w:b/>
-          <w:bCs/>
-          <w:sz w:val="20"/>
-          <w:szCs w:val="20"/>
-        </w:rPr>
-        <w:t xml:space="preserve"> </w:t>
-      </w:r>
-      <w:r>
-        <w:rPr>
-          <w:rFonts w:ascii="Century Gothic" w:eastAsia="Century Gothic" w:hAnsi="Century Gothic" w:cs="Century Gothic"/>
-          <w:b/>
-          <w:bCs/>
-          <w:sz w:val="20"/>
-          <w:szCs w:val="20"/>
-        </w:rPr>
-        <w:t>&amp; IT Manager</w:t>
-      </w:r>
-      <w:r>
-        <w:rPr>
-          <w:rFonts w:ascii="Century Gothic" w:eastAsia="Century Gothic" w:hAnsi="Century Gothic" w:cs="Century Gothic"/>
-          <w:sz w:val="20"/>
-          <w:szCs w:val="20"/>
-        </w:rPr>
-        <w:t>-</w:t>
-      </w:r>
-      <w:r>
-        <w:rPr>
-          <w:rFonts w:ascii="Century Gothic" w:eastAsia="Century Gothic" w:hAnsi="Century Gothic" w:cs="Century Gothic"/>
-          <w:sz w:val="20"/>
-          <w:szCs w:val="20"/>
-        </w:rPr>
-        <w:t xml:space="preserve"> </w:t>
-      </w:r>
-      <w:r>
-        <w:rPr>
-          <w:rFonts w:ascii="Century Gothic" w:eastAsia="Century Gothic" w:hAnsi="Century Gothic" w:cs="Century Gothic"/>
-          <w:sz w:val="20"/>
-          <w:szCs w:val="20"/>
-        </w:rPr>
-        <w:t>MPIQC</w:t>
+      <w:r>
+        <w:rPr>
+          <w:rFonts w:ascii="Century Gothic" w:eastAsia="Century Gothic" w:hAnsi="Century Gothic" w:cs="Century Gothic"/>
+          <w:sz w:val="20"/>
+          <w:szCs w:val="20"/>
+        </w:rPr>
+        <w:t xml:space="preserve">St. Lawrence College                                                                          </w:t>
       </w:r>
       <w:r>
         <w:rPr>
@@ -612,50 +553,10 @@
       <w:r>
         <w:rPr>
           <w:rFonts w:ascii="Century Gothic" w:eastAsia="Century Gothic" w:hAnsi="Century Gothic" w:cs="Century Gothic"/>
-          <w:sz w:val="20"/>
-          <w:szCs w:val="20"/>
-        </w:rPr>
-        <w:tab/>
-      </w:r>
-      <w:r>
-        <w:rPr>
-          <w:rFonts w:ascii="Century Gothic" w:eastAsia="Century Gothic" w:hAnsi="Century Gothic" w:cs="Century Gothic"/>
-          <w:sz w:val="20"/>
-          <w:szCs w:val="20"/>
-        </w:rPr>
-        <w:tab/>
-      </w:r>
-      <w:r>
-        <w:rPr>
-          <w:rFonts w:ascii="Century Gothic" w:eastAsia="Century Gothic" w:hAnsi="Century Gothic" w:cs="Century Gothic"/>
-          <w:sz w:val="20"/>
-          <w:szCs w:val="20"/>
-        </w:rPr>
-        <w:tab/>
-      </w:r>
-      <w:r>
-        <w:rPr>
-          <w:rFonts w:ascii="Century Gothic" w:eastAsia="Century Gothic" w:hAnsi="Century Gothic" w:cs="Century Gothic"/>
-          <w:sz w:val="18"/>
-          <w:szCs w:val="18"/>
-        </w:rPr>
-        <w:t xml:space="preserve">January </w:t>
-      </w:r>
-      <w:r>
-        <w:rPr>
-          <w:rFonts w:ascii="Century Gothic" w:eastAsia="Century Gothic" w:hAnsi="Century Gothic" w:cs="Century Gothic"/>
-          <w:sz w:val="18"/>
-          <w:szCs w:val="18"/>
-        </w:rPr>
-        <w:t>2023</w:t>
-      </w:r>
-      <w:r>
-        <w:rPr>
-          <w:rFonts w:ascii="Century Gothic" w:eastAsia="Century Gothic" w:hAnsi="Century Gothic" w:cs="Century Gothic"/>
-          <w:sz w:val="18"/>
-          <w:szCs w:val="18"/>
-        </w:rPr>
-        <w:t xml:space="preserve"> – July 2023</w:t>
+          <w:sz w:val="18"/>
+          <w:szCs w:val="18"/>
+        </w:rPr>
+        <w:t>September 2017 – June 2019</w:t>
       </w:r>
     </w:p>
     <w:p>
@@ -666,26 +567,98 @@
           <w:numId w:val="22"/>
         </w:numPr>
         <w:rPr>
-          <w:rFonts w:ascii="Century Gothic" w:hAnsi="Century Gothic" w:cstheme="minorHAnsi"/>
-          <w:sz w:val="18"/>
+          <w:rFonts w:ascii="Century Gothic" w:eastAsia="Century Gothic" w:hAnsi="Century Gothic" w:cs="Century Gothic"/>
+          <w:sz w:val="20"/>
+          <w:szCs w:val="20"/>
+        </w:rPr>
+      </w:pPr>
+      <w:r>
+        <w:rPr>
+          <w:rFonts w:ascii="Century Gothic" w:eastAsia="Century Gothic" w:hAnsi="Century Gothic" w:cs="Century Gothic"/>
+          <w:sz w:val="18"/>
+          <w:szCs w:val="18"/>
+        </w:rPr>
+        <w:t>Graduated and received the Game Programming diploma</w:t>
+      </w:r>
+    </w:p>
+    <w:p>
+      <w:pPr>
+        <w:rPr>
+          <w:sz w:val="21"/>
           <w:szCs w:val="21"/>
         </w:rPr>
       </w:pPr>
       <w:r>
         <w:rPr>
-          <w:rFonts w:cstheme="minorHAnsi"/>
-          <w:sz w:val="18"/>
-          <w:szCs w:val="21"/>
-        </w:rPr>
-        <w:t>I</w:t>
-      </w:r>
-      <w:r>
-        <w:rPr>
-          <w:rFonts w:ascii="Century Gothic" w:hAnsi="Century Gothic" w:cstheme="minorHAnsi"/>
-          <w:sz w:val="18"/>
-          <w:szCs w:val="21"/>
-        </w:rPr>
-        <w:t xml:space="preserve">mplemented updates to the intranet tools, enhancing functionality and user experience for employees </w:t>
+          <w:rFonts w:ascii="Century Gothic" w:eastAsia="Century Gothic" w:hAnsi="Century Gothic" w:cs="Century Gothic"/>
+          <w:sz w:val="20"/>
+          <w:szCs w:val="20"/>
+        </w:rPr>
+        <w:t xml:space="preserve">St. Lawrence Secondary School                                              </w:t>
+      </w:r>
+      <w:r>
+        <w:rPr>
+          <w:rFonts w:ascii="Century Gothic" w:eastAsia="Century Gothic" w:hAnsi="Century Gothic" w:cs="Century Gothic"/>
+          <w:sz w:val="20"/>
+          <w:szCs w:val="20"/>
+        </w:rPr>
+        <w:t xml:space="preserve">  </w:t>
+      </w:r>
+      <w:r>
+        <w:rPr>
+          <w:rFonts w:ascii="Century Gothic" w:eastAsia="Century Gothic" w:hAnsi="Century Gothic" w:cs="Century Gothic"/>
+          <w:sz w:val="20"/>
+          <w:szCs w:val="20"/>
+        </w:rPr>
+        <w:t xml:space="preserve">    </w:t>
+      </w:r>
+      <w:r>
+        <w:rPr>
+          <w:rFonts w:ascii="Century Gothic" w:eastAsia="Century Gothic" w:hAnsi="Century Gothic" w:cs="Century Gothic"/>
+          <w:sz w:val="20"/>
+          <w:szCs w:val="20"/>
+        </w:rPr>
+        <w:t xml:space="preserve">   </w:t>
+      </w:r>
+      <w:r>
+        <w:rPr>
+          <w:rFonts w:ascii="Century Gothic" w:eastAsia="Century Gothic" w:hAnsi="Century Gothic" w:cs="Century Gothic"/>
+          <w:sz w:val="20"/>
+          <w:szCs w:val="20"/>
+        </w:rPr>
+        <w:t xml:space="preserve"> </w:t>
+      </w:r>
+      <w:r>
+        <w:rPr>
+          <w:rFonts w:ascii="Century Gothic" w:eastAsia="Century Gothic" w:hAnsi="Century Gothic" w:cs="Century Gothic"/>
+          <w:sz w:val="20"/>
+          <w:szCs w:val="20"/>
+        </w:rPr>
+        <w:tab/>
+      </w:r>
+      <w:r>
+        <w:rPr>
+          <w:rFonts w:ascii="Century Gothic" w:eastAsia="Century Gothic" w:hAnsi="Century Gothic" w:cs="Century Gothic"/>
+          <w:sz w:val="20"/>
+          <w:szCs w:val="20"/>
+        </w:rPr>
+        <w:tab/>
+      </w:r>
+      <w:r>
+        <w:rPr>
+          <w:rFonts w:ascii="Century Gothic" w:eastAsia="Century Gothic" w:hAnsi="Century Gothic" w:cs="Century Gothic"/>
+          <w:sz w:val="20"/>
+          <w:szCs w:val="20"/>
+        </w:rPr>
+        <w:tab/>
+      </w:r>
+      <w:r>
+        <w:rPr>
+          <w:rFonts w:ascii="Century Gothic" w:eastAsia="Century Gothic" w:hAnsi="Century Gothic" w:cs="Century Gothic"/>
+          <w:sz w:val="18"/>
+          <w:szCs w:val="18"/>
+        </w:rPr>
+        <w:t>September 2010 – June 2014</w:t>
       </w:r>
     </w:p>
     <w:p>
@@ -696,26 +669,186 @@
           <w:numId w:val="22"/>
         </w:numPr>
         <w:rPr>
-          <w:rFonts w:ascii="Century Gothic" w:hAnsi="Century Gothic" w:cstheme="minorHAnsi"/>
-          <w:sz w:val="18"/>
+          <w:sz w:val="21"/>
           <w:szCs w:val="21"/>
         </w:rPr>
       </w:pPr>
       <w:r>
         <w:rPr>
-          <w:rFonts w:ascii="Century Gothic" w:hAnsi="Century Gothic" w:cstheme="minorHAnsi"/>
-          <w:sz w:val="18"/>
-          <w:szCs w:val="21"/>
-        </w:rPr>
-        <w:t xml:space="preserve">Introduced new tools and technologies to streamline company operations and monitoring </w:t>
-      </w:r>
-      <w:r>
-        <w:rPr>
-          <w:rFonts w:ascii="Century Gothic" w:hAnsi="Century Gothic" w:cstheme="minorHAnsi"/>
-          <w:sz w:val="18"/>
-          <w:szCs w:val="21"/>
-        </w:rPr>
-        <w:t>(Grafana, OSTicket)</w:t>
+          <w:rFonts w:ascii="Century Gothic" w:eastAsia="Century Gothic" w:hAnsi="Century Gothic" w:cs="Century Gothic"/>
+          <w:sz w:val="18"/>
+          <w:szCs w:val="18"/>
+        </w:rPr>
+        <w:t>Graduated and received the Ontario Secondary School Diploma</w:t>
+      </w:r>
+    </w:p>
+    <w:p>
+      <w:pPr>
+        <w:rPr>
+          <w:rFonts w:ascii="Century Gothic" w:eastAsia="Century Gothic" w:hAnsi="Century Gothic" w:cs="Century Gothic"/>
+          <w:b/>
+          <w:bCs/>
+          <w:sz w:val="28"/>
+          <w:szCs w:val="32"/>
+        </w:rPr>
+      </w:pPr>
+    </w:p>
+    <w:p>
+      <w:pPr>
+        <w:rPr>
+          <w:rFonts w:ascii="Century Gothic" w:eastAsia="Century Gothic" w:hAnsi="Century Gothic" w:cs="Century Gothic"/>
+          <w:b/>
+          <w:bCs/>
+          <w:sz w:val="28"/>
+          <w:szCs w:val="32"/>
+        </w:rPr>
+      </w:pPr>
+      <w:r>
+        <w:rPr>
+          <w:rFonts w:ascii="Century Gothic" w:eastAsia="Century Gothic" w:hAnsi="Century Gothic" w:cs="Century Gothic"/>
+          <w:b/>
+          <w:bCs/>
+          <w:sz w:val="28"/>
+          <w:szCs w:val="32"/>
+        </w:rPr>
+        <w:t>Work Experience</w:t>
+      </w:r>
+    </w:p>
+    <w:p>
+      <w:pPr>
+        <w:rPr>
+          <w:rFonts w:ascii="Century Gothic" w:eastAsia="Century Gothic" w:hAnsi="Century Gothic" w:cs="Century Gothic"/>
+          <w:sz w:val="20"/>
+          <w:szCs w:val="20"/>
+        </w:rPr>
+      </w:pPr>
+      <w:r>
+        <w:rPr>
+          <w:rFonts w:ascii="Century Gothic" w:eastAsia="Century Gothic" w:hAnsi="Century Gothic" w:cs="Century Gothic"/>
+          <w:b/>
+          <w:bCs/>
+          <w:i/>
+          <w:iCs/>
+          <w:sz w:val="20"/>
+          <w:szCs w:val="20"/>
+        </w:rPr>
+        <w:t>Programmer Analyst</w:t>
+      </w:r>
+      <w:r>
+        <w:rPr>
+          <w:rFonts w:ascii="Century Gothic" w:eastAsia="Century Gothic" w:hAnsi="Century Gothic" w:cs="Century Gothic"/>
+          <w:b/>
+          <w:bCs/>
+          <w:sz w:val="20"/>
+          <w:szCs w:val="20"/>
+        </w:rPr>
+        <w:t xml:space="preserve"> </w:t>
+      </w:r>
+      <w:r>
+        <w:rPr>
+          <w:rFonts w:ascii="Century Gothic" w:eastAsia="Century Gothic" w:hAnsi="Century Gothic" w:cs="Century Gothic"/>
+          <w:b/>
+          <w:bCs/>
+          <w:sz w:val="20"/>
+          <w:szCs w:val="20"/>
+        </w:rPr>
+        <w:t>&amp; IT Manager</w:t>
+      </w:r>
+      <w:r>
+        <w:rPr>
+          <w:rFonts w:ascii="Century Gothic" w:eastAsia="Century Gothic" w:hAnsi="Century Gothic" w:cs="Century Gothic"/>
+          <w:sz w:val="20"/>
+          <w:szCs w:val="20"/>
+        </w:rPr>
+        <w:t>-</w:t>
+      </w:r>
+      <w:r>
+        <w:rPr>
+          <w:rFonts w:ascii="Century Gothic" w:eastAsia="Century Gothic" w:hAnsi="Century Gothic" w:cs="Century Gothic"/>
+          <w:sz w:val="20"/>
+          <w:szCs w:val="20"/>
+        </w:rPr>
+        <w:t xml:space="preserve"> </w:t>
+      </w:r>
+      <w:r>
+        <w:rPr>
+          <w:rFonts w:ascii="Century Gothic" w:eastAsia="Century Gothic" w:hAnsi="Century Gothic" w:cs="Century Gothic"/>
+          <w:sz w:val="20"/>
+          <w:szCs w:val="20"/>
+        </w:rPr>
+        <w:t>MPIQC</w:t>
+      </w:r>
+      <w:r>
+        <w:rPr>
+          <w:rFonts w:ascii="Century Gothic" w:eastAsia="Century Gothic" w:hAnsi="Century Gothic" w:cs="Century Gothic"/>
+          <w:sz w:val="20"/>
+          <w:szCs w:val="20"/>
+        </w:rPr>
+        <w:tab/>
+      </w:r>
+      <w:r>
+        <w:rPr>
+          <w:rFonts w:ascii="Century Gothic" w:eastAsia="Century Gothic" w:hAnsi="Century Gothic" w:cs="Century Gothic"/>
+          <w:sz w:val="20"/>
+          <w:szCs w:val="20"/>
+        </w:rPr>
+        <w:tab/>
+      </w:r>
+      <w:r>
+        <w:rPr>
+          <w:rFonts w:ascii="Century Gothic" w:eastAsia="Century Gothic" w:hAnsi="Century Gothic" w:cs="Century Gothic"/>
+          <w:sz w:val="20"/>
+          <w:szCs w:val="20"/>
+        </w:rPr>
+        <w:tab/>
+      </w:r>
+      <w:r>
+        <w:rPr>
+          <w:rFonts w:ascii="Century Gothic" w:eastAsia="Century Gothic" w:hAnsi="Century Gothic" w:cs="Century Gothic"/>
+          <w:sz w:val="20"/>
+          <w:szCs w:val="20"/>
+        </w:rPr>
+        <w:tab/>
+      </w:r>
+      <w:r>
+        <w:rPr>
+          <w:rFonts w:ascii="Century Gothic" w:eastAsia="Century Gothic" w:hAnsi="Century Gothic" w:cs="Century Gothic"/>
+          <w:sz w:val="20"/>
+          <w:szCs w:val="20"/>
+        </w:rPr>
+        <w:tab/>
+      </w:r>
+      <w:r>
+        <w:rPr>
+          <w:rFonts w:ascii="Century Gothic" w:eastAsia="Century Gothic" w:hAnsi="Century Gothic" w:cs="Century Gothic"/>
+          <w:sz w:val="20"/>
+          <w:szCs w:val="20"/>
+        </w:rPr>
+        <w:tab/>
+      </w:r>
+      <w:r>
+        <w:rPr>
+          <w:rFonts w:ascii="Century Gothic" w:eastAsia="Century Gothic" w:hAnsi="Century Gothic" w:cs="Century Gothic"/>
+          <w:sz w:val="18"/>
+          <w:szCs w:val="18"/>
+        </w:rPr>
+        <w:t xml:space="preserve">January </w:t>
+      </w:r>
+      <w:r>
+        <w:rPr>
+          <w:rFonts w:ascii="Century Gothic" w:eastAsia="Century Gothic" w:hAnsi="Century Gothic" w:cs="Century Gothic"/>
+          <w:sz w:val="18"/>
+          <w:szCs w:val="18"/>
+        </w:rPr>
+        <w:t>2023</w:t>
+      </w:r>
+      <w:r>
+        <w:rPr>
+          <w:rFonts w:ascii="Century Gothic" w:eastAsia="Century Gothic" w:hAnsi="Century Gothic" w:cs="Century Gothic"/>
+          <w:sz w:val="18"/>
+          <w:szCs w:val="18"/>
+        </w:rPr>
+        <w:t xml:space="preserve"> – July 2023</w:t>
       </w:r>
     </w:p>
     <w:p>
@@ -733,19 +866,19 @@
       </w:pPr>
       <w:r>
         <w:rPr>
+          <w:rFonts w:cstheme="minorHAnsi"/>
+          <w:sz w:val="18"/>
+          <w:szCs w:val="21"/>
+        </w:rPr>
+        <w:t>I</w:t>
+      </w:r>
+      <w:r>
+        <w:rPr>
           <w:rFonts w:ascii="Century Gothic" w:hAnsi="Century Gothic" w:cstheme="minorHAnsi"/>
           <w:sz w:val="18"/>
           <w:szCs w:val="21"/>
         </w:rPr>
-        <w:t>As management, I l</w:t>
-      </w:r>
-      <w:r>
-        <w:rPr>
-          <w:rFonts w:ascii="Century Gothic" w:hAnsi="Century Gothic" w:cstheme="minorHAnsi"/>
-          <w:sz w:val="18"/>
-          <w:szCs w:val="21"/>
-        </w:rPr>
-        <w:t xml:space="preserve">ed a confidential project that brought innovative solutions to the company's operations </w:t>
+        <w:t xml:space="preserve">mplemented updates to the intranet tools, enhancing functionality and user experience for employees </w:t>
       </w:r>
     </w:p>
     <w:p>
@@ -767,6 +900,66 @@
           <w:sz w:val="18"/>
           <w:szCs w:val="21"/>
         </w:rPr>
+        <w:t xml:space="preserve">Introduced new tools and technologies to streamline company operations and monitoring </w:t>
+      </w:r>
+      <w:r>
+        <w:rPr>
+          <w:rFonts w:ascii="Century Gothic" w:hAnsi="Century Gothic" w:cstheme="minorHAnsi"/>
+          <w:sz w:val="18"/>
+          <w:szCs w:val="21"/>
+        </w:rPr>
+        <w:t>(Grafana, OSTicket)</w:t>
+      </w:r>
+    </w:p>
+    <w:p>
+      <w:pPr>
+        <w:pStyle w:val="ListParagraph"/>
+        <w:numPr>
+          <w:ilvl w:val="0"/>
+          <w:numId w:val="22"/>
+        </w:numPr>
+        <w:rPr>
+          <w:rFonts w:ascii="Century Gothic" w:hAnsi="Century Gothic" w:cstheme="minorHAnsi"/>
+          <w:sz w:val="18"/>
+          <w:szCs w:val="21"/>
+        </w:rPr>
+      </w:pPr>
+      <w:r>
+        <w:rPr>
+          <w:rFonts w:ascii="Century Gothic" w:hAnsi="Century Gothic" w:cstheme="minorHAnsi"/>
+          <w:sz w:val="18"/>
+          <w:szCs w:val="21"/>
+        </w:rPr>
+        <w:t>As management, I l</w:t>
+      </w:r>
+      <w:r>
+        <w:rPr>
+          <w:rFonts w:ascii="Century Gothic" w:hAnsi="Century Gothic" w:cstheme="minorHAnsi"/>
+          <w:sz w:val="18"/>
+          <w:szCs w:val="21"/>
+        </w:rPr>
+        <w:t xml:space="preserve">ed a confidential project that brought innovative solutions to the company's operations </w:t>
+      </w:r>
+    </w:p>
+    <w:p>
+      <w:pPr>
+        <w:pStyle w:val="ListParagraph"/>
+        <w:numPr>
+          <w:ilvl w:val="0"/>
+          <w:numId w:val="22"/>
+        </w:numPr>
+        <w:rPr>
+          <w:rFonts w:ascii="Century Gothic" w:hAnsi="Century Gothic" w:cstheme="minorHAnsi"/>
+          <w:sz w:val="18"/>
+          <w:szCs w:val="21"/>
+        </w:rPr>
+      </w:pPr>
+      <w:r>
+        <w:rPr>
+          <w:rFonts w:ascii="Century Gothic" w:hAnsi="Century Gothic" w:cstheme="minorHAnsi"/>
+          <w:sz w:val="18"/>
+          <w:szCs w:val="21"/>
+        </w:rPr>
         <w:t>Maintained strict adherence to non-disclosure agreements (NDAs) in handling sensitive company information</w:t>
       </w:r>
     </w:p>
@@ -1275,199 +1468,6 @@
           <w:szCs w:val="18"/>
         </w:rPr>
         <w:t>with our prototype</w:t>
-      </w:r>
-    </w:p>
-    <w:p>
-      <w:pPr>
-        <w:rPr>
-          <w:rFonts w:ascii="Century Gothic" w:eastAsia="Century Gothic" w:hAnsi="Century Gothic" w:cs="Century Gothic"/>
-          <w:b/>
-          <w:bCs/>
-          <w:sz w:val="28"/>
-          <w:szCs w:val="32"/>
-        </w:rPr>
-      </w:pPr>
-    </w:p>
-    <w:p>
-      <w:pPr>
-        <w:rPr>
-          <w:sz w:val="20"/>
-        </w:rPr>
-      </w:pPr>
-      <w:r>
-        <w:rPr>
-          <w:rFonts w:ascii="Century Gothic" w:eastAsia="Century Gothic" w:hAnsi="Century Gothic" w:cs="Century Gothic"/>
-          <w:b/>
-          <w:bCs/>
-          <w:sz w:val="28"/>
-          <w:szCs w:val="32"/>
-        </w:rPr>
-        <w:t>Education</w:t>
-      </w:r>
-    </w:p>
-    <w:p>
-      <w:r>
-        <w:rPr>
-          <w:rFonts w:ascii="Century Gothic" w:eastAsia="Century Gothic" w:hAnsi="Century Gothic" w:cs="Century Gothic"/>
-          <w:sz w:val="20"/>
-          <w:szCs w:val="20"/>
-        </w:rPr>
-        <w:t xml:space="preserve">St. Lawrence College                                                                          </w:t>
-      </w:r>
-      <w:r>
-        <w:rPr>
-          <w:rFonts w:ascii="Century Gothic" w:eastAsia="Century Gothic" w:hAnsi="Century Gothic" w:cs="Century Gothic"/>
-          <w:sz w:val="20"/>
-          <w:szCs w:val="20"/>
-        </w:rPr>
-        <w:tab/>
-      </w:r>
-      <w:r>
-        <w:rPr>
-          <w:rFonts w:ascii="Century Gothic" w:eastAsia="Century Gothic" w:hAnsi="Century Gothic" w:cs="Century Gothic"/>
-          <w:sz w:val="20"/>
-          <w:szCs w:val="20"/>
-        </w:rPr>
-        <w:tab/>
-      </w:r>
-      <w:r>
-        <w:rPr>
-          <w:rFonts w:ascii="Century Gothic" w:eastAsia="Century Gothic" w:hAnsi="Century Gothic" w:cs="Century Gothic"/>
-          <w:sz w:val="20"/>
-          <w:szCs w:val="20"/>
-        </w:rPr>
-        <w:tab/>
-      </w:r>
-      <w:r>
-        <w:rPr>
-          <w:rFonts w:ascii="Century Gothic" w:eastAsia="Century Gothic" w:hAnsi="Century Gothic" w:cs="Century Gothic"/>
-          <w:sz w:val="18"/>
-          <w:szCs w:val="18"/>
-        </w:rPr>
-        <w:t>September 2017 – June 2019</w:t>
-      </w:r>
-    </w:p>
-    <w:p>
-      <w:pPr>
-        <w:pStyle w:val="ListParagraph"/>
-        <w:numPr>
-          <w:ilvl w:val="0"/>
-          <w:numId w:val="22"/>
-        </w:numPr>
-        <w:rPr>
-          <w:rFonts w:ascii="Century Gothic" w:eastAsia="Century Gothic" w:hAnsi="Century Gothic" w:cs="Century Gothic"/>
-          <w:sz w:val="20"/>
-          <w:szCs w:val="20"/>
-        </w:rPr>
-      </w:pPr>
-      <w:r>
-        <w:rPr>
-          <w:rFonts w:ascii="Century Gothic" w:eastAsia="Century Gothic" w:hAnsi="Century Gothic" w:cs="Century Gothic"/>
-          <w:sz w:val="18"/>
-          <w:szCs w:val="18"/>
-        </w:rPr>
-        <w:t>Graduated and received the Game Programming diploma</w:t>
-      </w:r>
-    </w:p>
-    <w:p>
-      <w:pPr>
-        <w:rPr>
-          <w:sz w:val="21"/>
-          <w:szCs w:val="21"/>
-        </w:rPr>
-      </w:pPr>
-      <w:r>
-        <w:rPr>
-          <w:rFonts w:ascii="Century Gothic" w:eastAsia="Century Gothic" w:hAnsi="Century Gothic" w:cs="Century Gothic"/>
-          <w:sz w:val="20"/>
-          <w:szCs w:val="20"/>
-        </w:rPr>
-        <w:t xml:space="preserve">St. Lawrence Secondary School                                              </w:t>
-      </w:r>
-      <w:r>
-        <w:rPr>
-          <w:rFonts w:ascii="Century Gothic" w:eastAsia="Century Gothic" w:hAnsi="Century Gothic" w:cs="Century Gothic"/>
-          <w:sz w:val="20"/>
-          <w:szCs w:val="20"/>
-        </w:rPr>
-        <w:t xml:space="preserve">  </w:t>
-      </w:r>
-      <w:r>
-        <w:rPr>
-          <w:rFonts w:ascii="Century Gothic" w:eastAsia="Century Gothic" w:hAnsi="Century Gothic" w:cs="Century Gothic"/>
-          <w:sz w:val="20"/>
-          <w:szCs w:val="20"/>
-        </w:rPr>
-        <w:t xml:space="preserve">    </w:t>
-      </w:r>
-      <w:r>
-        <w:rPr>
-          <w:rFonts w:ascii="Century Gothic" w:eastAsia="Century Gothic" w:hAnsi="Century Gothic" w:cs="Century Gothic"/>
-          <w:sz w:val="20"/>
-          <w:szCs w:val="20"/>
-        </w:rPr>
-        <w:t xml:space="preserve">   </w:t>
-      </w:r>
-      <w:r>
-        <w:rPr>
-          <w:rFonts w:ascii="Century Gothic" w:eastAsia="Century Gothic" w:hAnsi="Century Gothic" w:cs="Century Gothic"/>
-          <w:sz w:val="20"/>
-          <w:szCs w:val="20"/>
-        </w:rPr>
-        <w:t xml:space="preserve"> </w:t>
-      </w:r>
-      <w:r>
-        <w:rPr>
-          <w:rFonts w:ascii="Century Gothic" w:eastAsia="Century Gothic" w:hAnsi="Century Gothic" w:cs="Century Gothic"/>
-          <w:sz w:val="20"/>
-          <w:szCs w:val="20"/>
-        </w:rPr>
-        <w:tab/>
-      </w:r>
-      <w:r>
-        <w:rPr>
-          <w:rFonts w:ascii="Century Gothic" w:eastAsia="Century Gothic" w:hAnsi="Century Gothic" w:cs="Century Gothic"/>
-          <w:sz w:val="20"/>
-          <w:szCs w:val="20"/>
-        </w:rPr>
-        <w:tab/>
-      </w:r>
-      <w:r>
-        <w:rPr>
-          <w:rFonts w:ascii="Century Gothic" w:eastAsia="Century Gothic" w:hAnsi="Century Gothic" w:cs="Century Gothic"/>
-          <w:sz w:val="20"/>
-          <w:szCs w:val="20"/>
-        </w:rPr>
-        <w:tab/>
-      </w:r>
-      <w:r>
-        <w:rPr>
-          <w:rFonts w:ascii="Century Gothic" w:eastAsia="Century Gothic" w:hAnsi="Century Gothic" w:cs="Century Gothic"/>
-          <w:sz w:val="18"/>
-          <w:szCs w:val="18"/>
-        </w:rPr>
-        <w:t>September 2010 – June 2014</w:t>
-      </w:r>
-    </w:p>
-    <w:p>
-      <w:pPr>
-        <w:pStyle w:val="ListParagraph"/>
-        <w:numPr>
-          <w:ilvl w:val="0"/>
-          <w:numId w:val="22"/>
-        </w:numPr>
-        <w:rPr>
-          <w:sz w:val="21"/>
-          <w:szCs w:val="21"/>
-        </w:rPr>
-      </w:pPr>
-      <w:r>
-        <w:rPr>
-          <w:rFonts w:ascii="Century Gothic" w:eastAsia="Century Gothic" w:hAnsi="Century Gothic" w:cs="Century Gothic"/>
-          <w:sz w:val="18"/>
-          <w:szCs w:val="18"/>
-        </w:rPr>
-        <w:t>Graduated and received the Ontario Secondary School Diploma</w:t>
       </w:r>
     </w:p>
     <w:sectPr>

</xml_diff>